<commit_message>
Made another small change
</commit_message>
<xml_diff>
--- a/Guide/caRtesian - Getting Started.docx
+++ b/Guide/caRtesian - Getting Started.docx
@@ -248,262 +248,268 @@
         <w:rPr>
           <w:sz w:val="24"/>
         </w:rPr>
-        <w:t xml:space="preserve">for </w:t>
+        <w:t>for symbolic regression problems</w:t>
+      </w:r>
+      <w:r>
+        <w:rPr>
+          <w:sz w:val="24"/>
+        </w:rPr>
+        <w:t>. This guide aims to introduce the package and how to get started using it.</w:t>
+      </w:r>
+    </w:p>
+    <w:p>
+      <w:pPr>
+        <w:rPr>
+          <w:sz w:val="24"/>
+        </w:rPr>
+      </w:pPr>
+    </w:p>
+    <w:p>
+      <w:pPr>
+        <w:rPr>
+          <w:color w:val="4472C4" w:themeColor="accent1"/>
+          <w:sz w:val="36"/>
+        </w:rPr>
+      </w:pPr>
+      <w:r>
+        <w:rPr>
+          <w:color w:val="4472C4" w:themeColor="accent1"/>
+          <w:sz w:val="36"/>
+        </w:rPr>
+        <w:t xml:space="preserve">Introduction to </w:t>
+      </w:r>
+      <w:r>
+        <w:rPr>
+          <w:color w:val="4472C4" w:themeColor="accent1"/>
+          <w:sz w:val="36"/>
+        </w:rPr>
+        <w:t>Cartesian Genetic Programming</w:t>
+      </w:r>
+    </w:p>
+    <w:p>
+      <w:pPr>
+        <w:rPr>
+          <w:sz w:val="24"/>
+        </w:rPr>
+      </w:pPr>
+      <w:r>
+        <w:rPr>
+          <w:sz w:val="24"/>
+        </w:rPr>
+        <w:t>Cartesian Genetic Programming (CGP) is a variety of Genetic Programming which uses graphs to represent programs instead of the traditionally used trees. It creates a population of solutions to a given problem and progressively improves these solutions through an evolutionary process.</w:t>
+      </w:r>
+    </w:p>
+    <w:p>
+      <w:pPr>
+        <w:rPr>
+          <w:sz w:val="24"/>
+        </w:rPr>
+      </w:pPr>
+    </w:p>
+    <w:p>
+      <w:pPr>
+        <w:rPr>
+          <w:color w:val="4472C4" w:themeColor="accent1"/>
+          <w:sz w:val="36"/>
+        </w:rPr>
+      </w:pPr>
+      <w:r>
+        <w:rPr>
+          <w:color w:val="4472C4" w:themeColor="accent1"/>
+          <w:sz w:val="36"/>
+        </w:rPr>
+        <w:t>The caRtesian R Package</w:t>
+      </w:r>
+    </w:p>
+    <w:p>
+      <w:pPr>
+        <w:rPr>
+          <w:sz w:val="24"/>
+        </w:rPr>
+      </w:pPr>
+      <w:r>
+        <w:rPr>
+          <w:sz w:val="24"/>
+        </w:rPr>
+        <w:t>The package is used to solve symbolic regression problems where a dataset is provided containing rows of input values and the desired output from these values, but the function providing the output value is unknown</w:t>
+      </w:r>
+      <w:r>
+        <w:rPr>
+          <w:sz w:val="24"/>
+        </w:rPr>
+        <w:t>. The package provides generates candidate solutions for this function and assesses each of them with the desired output values in the dataset. The solutions progressively improve through a process called evolution as the program runs.</w:t>
+      </w:r>
+    </w:p>
+    <w:p>
+      <w:pPr>
+        <w:rPr>
+          <w:sz w:val="24"/>
+        </w:rPr>
+      </w:pPr>
+    </w:p>
+    <w:p>
+      <w:pPr>
+        <w:rPr>
+          <w:color w:val="4472C4" w:themeColor="accent1"/>
+          <w:sz w:val="36"/>
+        </w:rPr>
+      </w:pPr>
+      <w:r>
+        <w:rPr>
+          <w:color w:val="4472C4" w:themeColor="accent1"/>
+          <w:sz w:val="36"/>
+        </w:rPr>
+        <w:t>Installation</w:t>
+      </w:r>
+    </w:p>
+    <w:p>
+      <w:pPr>
+        <w:rPr>
+          <w:sz w:val="24"/>
+        </w:rPr>
+      </w:pPr>
+      <w:r>
+        <w:rPr>
+          <w:sz w:val="24"/>
+        </w:rPr>
+        <w:t xml:space="preserve">The package </w:t>
+      </w:r>
+      <w:r>
+        <w:rPr>
+          <w:sz w:val="24"/>
+        </w:rPr>
+        <w:t xml:space="preserve">is available on GitHub and can be installed by </w:t>
+      </w:r>
+      <w:r>
+        <w:rPr>
+          <w:sz w:val="24"/>
+        </w:rPr>
+        <w:t xml:space="preserve">using the </w:t>
+      </w:r>
+      <w:r>
+        <w:rPr>
+          <w:sz w:val="24"/>
+        </w:rPr>
+        <w:t>devtools</w:t>
+      </w:r>
+      <w:r>
+        <w:rPr>
+          <w:sz w:val="24"/>
+        </w:rPr>
+        <w:t xml:space="preserve"> package and </w:t>
+      </w:r>
+      <w:r>
+        <w:rPr>
+          <w:sz w:val="24"/>
+        </w:rPr>
+        <w:t>running</w:t>
+      </w:r>
+      <w:r>
+        <w:rPr>
+          <w:sz w:val="24"/>
+        </w:rPr>
+        <w:t xml:space="preserve"> the following command in an R session:</w:t>
+      </w:r>
+    </w:p>
+    <w:p>
+      <w:pPr>
+        <w:ind w:firstLine="720"/>
+      </w:pPr>
+      <w:r>
+        <w:rPr>
+          <w:rFonts w:ascii="Consolas" w:hAnsi="Consolas"/>
+        </w:rPr>
+        <w:t>&gt; devtools::install_github(“porteous54/caRtesian”)</w:t>
+      </w:r>
+    </w:p>
+    <w:p>
+      <w:pPr>
+        <w:rPr>
+          <w:sz w:val="24"/>
+        </w:rPr>
+      </w:pPr>
+      <w:r>
+        <w:rPr>
+          <w:sz w:val="24"/>
+        </w:rPr>
+        <w:t>As the package is installed, the dependencies are also installed so installation can take longer than expected if the dependencies are not already installed.</w:t>
+      </w:r>
+    </w:p>
+    <w:p>
+      <w:pPr>
+        <w:rPr>
+          <w:sz w:val="24"/>
+        </w:rPr>
+      </w:pPr>
+    </w:p>
+    <w:p>
+      <w:pPr>
+        <w:rPr>
+          <w:sz w:val="28"/>
+        </w:rPr>
+      </w:pPr>
+      <w:r>
+        <w:rPr>
+          <w:sz w:val="28"/>
+        </w:rPr>
+        <w:br w:type="page"/>
+      </w:r>
+    </w:p>
+    <w:p>
+      <w:pPr>
+        <w:rPr>
+          <w:color w:val="4472C4" w:themeColor="accent1"/>
+          <w:sz w:val="36"/>
+        </w:rPr>
+      </w:pPr>
+      <w:r>
+        <w:rPr>
+          <w:color w:val="4472C4" w:themeColor="accent1"/>
+          <w:sz w:val="36"/>
+        </w:rPr>
+        <w:lastRenderedPageBreak/>
+        <w:t>Getting Started</w:t>
+      </w:r>
+    </w:p>
+    <w:p>
+      <w:pPr>
+        <w:rPr>
+          <w:sz w:val="24"/>
+        </w:rPr>
+      </w:pPr>
+      <w:r>
+        <w:rPr>
+          <w:sz w:val="24"/>
+        </w:rPr>
+        <w:t>The package must be loaded into the running R session can be done through the command:</w:t>
+      </w:r>
+    </w:p>
+    <w:p>
+      <w:pPr>
+        <w:ind w:left="720"/>
+        <w:rPr>
+          <w:rFonts w:ascii="Consolas" w:hAnsi="Consolas"/>
+        </w:rPr>
+      </w:pPr>
+      <w:r>
+        <w:rPr>
+          <w:rFonts w:ascii="Consolas" w:hAnsi="Consolas"/>
+        </w:rPr>
+        <w:t xml:space="preserve">&gt; </w:t>
+      </w:r>
+      <w:r>
+        <w:rPr>
+          <w:rFonts w:ascii="Consolas" w:hAnsi="Consolas"/>
+        </w:rPr>
+        <w:t>l</w:t>
       </w:r>
       <w:bookmarkStart w:id="0" w:name="_GoBack"/>
       <w:bookmarkEnd w:id="0"/>
       <w:r>
         <w:rPr>
-          <w:sz w:val="24"/>
-        </w:rPr>
-        <w:t>symbolic regression problems</w:t>
-      </w:r>
-      <w:r>
-        <w:rPr>
-          <w:sz w:val="24"/>
-        </w:rPr>
-        <w:t>. This guide aims to introduce the package and how to get started using it.</w:t>
-      </w:r>
-    </w:p>
-    <w:p>
-      <w:pPr>
-        <w:rPr>
-          <w:sz w:val="24"/>
-        </w:rPr>
-      </w:pPr>
-    </w:p>
-    <w:p>
-      <w:pPr>
-        <w:rPr>
-          <w:color w:val="4472C4" w:themeColor="accent1"/>
-          <w:sz w:val="36"/>
-        </w:rPr>
-      </w:pPr>
-      <w:r>
-        <w:rPr>
-          <w:color w:val="4472C4" w:themeColor="accent1"/>
-          <w:sz w:val="36"/>
-        </w:rPr>
-        <w:t xml:space="preserve">Introduction to </w:t>
-      </w:r>
-      <w:r>
-        <w:rPr>
-          <w:color w:val="4472C4" w:themeColor="accent1"/>
-          <w:sz w:val="36"/>
-        </w:rPr>
-        <w:t>Cartesian Genetic Programming</w:t>
-      </w:r>
-    </w:p>
-    <w:p>
-      <w:pPr>
-        <w:rPr>
-          <w:sz w:val="24"/>
-        </w:rPr>
-      </w:pPr>
-      <w:r>
-        <w:rPr>
-          <w:sz w:val="24"/>
-        </w:rPr>
-        <w:t>Cartesian Genetic Programming (CGP) is a variety of Genetic Programming which uses graphs to represent programs instead of the traditionally used trees. It creates a population of solutions to a given problem and progressively improves these solutions through an evolutionary process.</w:t>
-      </w:r>
-    </w:p>
-    <w:p>
-      <w:pPr>
-        <w:rPr>
-          <w:sz w:val="24"/>
-        </w:rPr>
-      </w:pPr>
-    </w:p>
-    <w:p>
-      <w:pPr>
-        <w:rPr>
-          <w:color w:val="4472C4" w:themeColor="accent1"/>
-          <w:sz w:val="36"/>
-        </w:rPr>
-      </w:pPr>
-      <w:r>
-        <w:rPr>
-          <w:color w:val="4472C4" w:themeColor="accent1"/>
-          <w:sz w:val="36"/>
-        </w:rPr>
-        <w:t>The caRtesian R Package</w:t>
-      </w:r>
-    </w:p>
-    <w:p>
-      <w:pPr>
-        <w:rPr>
-          <w:sz w:val="24"/>
-        </w:rPr>
-      </w:pPr>
-      <w:r>
-        <w:rPr>
-          <w:sz w:val="24"/>
-        </w:rPr>
-        <w:t>The package is used to solve symbolic regression problems where a dataset is provided containing rows of input values and the desired output from these values, but the function providing the output value is unknown</w:t>
-      </w:r>
-      <w:r>
-        <w:rPr>
-          <w:sz w:val="24"/>
-        </w:rPr>
-        <w:t>. The package provides generates candidate solutions for this function and assesses each of them with the desired output values in the dataset. The solutions progressively improve through a process called evolution as the program runs.</w:t>
-      </w:r>
-    </w:p>
-    <w:p>
-      <w:pPr>
-        <w:rPr>
-          <w:sz w:val="24"/>
-        </w:rPr>
-      </w:pPr>
-    </w:p>
-    <w:p>
-      <w:pPr>
-        <w:rPr>
-          <w:color w:val="4472C4" w:themeColor="accent1"/>
-          <w:sz w:val="36"/>
-        </w:rPr>
-      </w:pPr>
-      <w:r>
-        <w:rPr>
-          <w:color w:val="4472C4" w:themeColor="accent1"/>
-          <w:sz w:val="36"/>
-        </w:rPr>
-        <w:t>Installation</w:t>
-      </w:r>
-    </w:p>
-    <w:p>
-      <w:pPr>
-        <w:rPr>
-          <w:sz w:val="24"/>
-        </w:rPr>
-      </w:pPr>
-      <w:r>
-        <w:rPr>
-          <w:sz w:val="24"/>
-        </w:rPr>
-        <w:t xml:space="preserve">The package </w:t>
-      </w:r>
-      <w:r>
-        <w:rPr>
-          <w:sz w:val="24"/>
-        </w:rPr>
-        <w:t xml:space="preserve">is available on GitHub and can be installed by </w:t>
-      </w:r>
-      <w:r>
-        <w:rPr>
-          <w:sz w:val="24"/>
-        </w:rPr>
-        <w:t xml:space="preserve">using the </w:t>
-      </w:r>
-      <w:r>
-        <w:rPr>
-          <w:sz w:val="24"/>
-        </w:rPr>
-        <w:t>devtools</w:t>
-      </w:r>
-      <w:r>
-        <w:rPr>
-          <w:sz w:val="24"/>
-        </w:rPr>
-        <w:t xml:space="preserve"> package and </w:t>
-      </w:r>
-      <w:r>
-        <w:rPr>
-          <w:sz w:val="24"/>
-        </w:rPr>
-        <w:t>running</w:t>
-      </w:r>
-      <w:r>
-        <w:rPr>
-          <w:sz w:val="24"/>
-        </w:rPr>
-        <w:t xml:space="preserve"> the following command in an R session:</w:t>
-      </w:r>
-    </w:p>
-    <w:p>
-      <w:pPr>
-        <w:ind w:firstLine="720"/>
-      </w:pPr>
-      <w:r>
-        <w:rPr>
-          <w:rFonts w:ascii="Consolas" w:hAnsi="Consolas"/>
-        </w:rPr>
-        <w:t>&gt; devtools::install_github(“porteous54/caRtesian”)</w:t>
-      </w:r>
-    </w:p>
-    <w:p>
-      <w:pPr>
-        <w:rPr>
-          <w:sz w:val="24"/>
-        </w:rPr>
-      </w:pPr>
-      <w:r>
-        <w:rPr>
-          <w:sz w:val="24"/>
-        </w:rPr>
-        <w:t>As the package is installed, the dependencies are also installed so installation can take longer than expected if the dependencies are not already installed.</w:t>
-      </w:r>
-    </w:p>
-    <w:p>
-      <w:pPr>
-        <w:rPr>
-          <w:sz w:val="24"/>
-        </w:rPr>
-      </w:pPr>
-    </w:p>
-    <w:p>
-      <w:pPr>
-        <w:rPr>
-          <w:sz w:val="28"/>
-        </w:rPr>
-      </w:pPr>
-      <w:r>
-        <w:rPr>
-          <w:sz w:val="28"/>
-        </w:rPr>
-        <w:br w:type="page"/>
-      </w:r>
-    </w:p>
-    <w:p>
-      <w:pPr>
-        <w:rPr>
-          <w:color w:val="4472C4" w:themeColor="accent1"/>
-          <w:sz w:val="36"/>
-        </w:rPr>
-      </w:pPr>
-      <w:r>
-        <w:rPr>
-          <w:color w:val="4472C4" w:themeColor="accent1"/>
-          <w:sz w:val="36"/>
-        </w:rPr>
-        <w:lastRenderedPageBreak/>
-        <w:t>Getting Started</w:t>
-      </w:r>
-    </w:p>
-    <w:p>
-      <w:pPr>
-        <w:rPr>
-          <w:sz w:val="24"/>
-        </w:rPr>
-      </w:pPr>
-      <w:r>
-        <w:rPr>
-          <w:sz w:val="24"/>
-        </w:rPr>
-        <w:t>The package must be loaded into the running R session can be done through the command:</w:t>
-      </w:r>
-    </w:p>
-    <w:p>
-      <w:pPr>
-        <w:ind w:left="720"/>
-        <w:rPr>
-          <w:rFonts w:ascii="Consolas" w:hAnsi="Consolas"/>
-        </w:rPr>
-      </w:pPr>
-      <w:r>
-        <w:rPr>
-          <w:rFonts w:ascii="Consolas" w:hAnsi="Consolas"/>
-        </w:rPr>
-        <w:t>&gt; Library(“caRtesian”)</w:t>
+          <w:rFonts w:ascii="Consolas" w:hAnsi="Consolas"/>
+        </w:rPr>
+        <w:t>ibrary(“caRtesian”)</w:t>
       </w:r>
     </w:p>
     <w:p>
@@ -4663,7 +4669,7 @@
 </file>
 
 <file path=customXml/itemProps1.xml><?xml version="1.0" encoding="utf-8"?>
-<ds:datastoreItem xmlns:ds="http://schemas.openxmlformats.org/officeDocument/2006/customXml" ds:itemID="{37E4771F-0C9F-44A6-B434-4B3E364A09CB}">
+<ds:datastoreItem xmlns:ds="http://schemas.openxmlformats.org/officeDocument/2006/customXml" ds:itemID="{5484FD8A-A97C-4B8B-9DF6-FD687DAF956E}">
   <ds:schemaRefs>
     <ds:schemaRef ds:uri="http://schemas.openxmlformats.org/officeDocument/2006/bibliography"/>
   </ds:schemaRefs>

</xml_diff>